<commit_message>
fix: developer position on footer file
</commit_message>
<xml_diff>
--- a/src/main/resources/templates/tempDocs/footer.docx
+++ b/src/main/resources/templates/tempDocs/footer.docx
@@ -127,25 +127,7 @@
           <w:szCs w:val="28"/>
           <w:lang w:val="en-US"/>
         </w:rPr>
-        <w:t>abbre</w:t>
-      </w:r>
-      <w:r>
-        <w:rPr>
-          <w:color w:val="000000"/>
-          <w:sz w:val="28"/>
-          <w:szCs w:val="28"/>
-          <w:lang w:val="en-US"/>
-        </w:rPr>
-        <w:t>v</w:t>
-      </w:r>
-      <w:r>
-        <w:rPr>
-          <w:color w:val="000000"/>
-          <w:sz w:val="28"/>
-          <w:szCs w:val="28"/>
-          <w:lang w:val="en-US"/>
-        </w:rPr>
-        <w:t>iation</w:t>
+        <w:t>abbreviation</w:t>
       </w:r>
       <w:r>
         <w:rPr>
@@ -582,87 +564,6 @@
           <w:lang w:val="en-US"/>
         </w:rPr>
         <w:t xml:space="preserve"> </w:t>
-      </w:r>
-      <w:r>
-        <w:rPr>
-          <w:b/>
-          <w:bCs/>
-          <w:sz w:val="28"/>
-          <w:szCs w:val="28"/>
-          <w:lang w:val="en-US"/>
-        </w:rPr>
-        <w:t>202</w:t>
-      </w:r>
-      <w:r>
-        <w:rPr>
-          <w:b/>
-          <w:bCs/>
-          <w:sz w:val="28"/>
-          <w:szCs w:val="28"/>
-          <w:lang w:val="en-US"/>
-        </w:rPr>
-        <w:t>4</w:t>
-      </w:r>
-      <w:r>
-        <w:rPr>
-          <w:b/>
-          <w:bCs/>
-          <w:sz w:val="28"/>
-          <w:szCs w:val="28"/>
-          <w:lang w:val="en-US"/>
-        </w:rPr>
-        <w:t>-202</w:t>
-      </w:r>
-      <w:r>
-        <w:rPr>
-          <w:b/>
-          <w:bCs/>
-          <w:sz w:val="28"/>
-          <w:szCs w:val="28"/>
-          <w:lang w:val="en-US"/>
-        </w:rPr>
-        <w:t>5</w:t>
-      </w:r>
-      <w:r>
-        <w:rPr>
-          <w:b/>
-          <w:bCs/>
-          <w:sz w:val="28"/>
-          <w:szCs w:val="28"/>
-          <w:lang w:val="en-US"/>
-        </w:rPr>
-        <w:t>[</w:t>
-      </w:r>
-      <w:r>
-        <w:rPr>
-          <w:b/>
-          <w:bCs/>
-          <w:i/>
-          <w:iCs/>
-          <w:sz w:val="28"/>
-          <w:szCs w:val="28"/>
-        </w:rPr>
-        <w:t>Ввод</w:t>
-      </w:r>
-      <w:r>
-        <w:rPr>
-          <w:b/>
-          <w:bCs/>
-          <w:sz w:val="28"/>
-          <w:szCs w:val="28"/>
-          <w:lang w:val="en-US"/>
-        </w:rPr>
-        <w:t>]</w:t>
-      </w:r>
-      <w:r>
-        <w:rPr>
-          <w:b/>
-          <w:bCs/>
-          <w:sz w:val="28"/>
-          <w:szCs w:val="28"/>
-          <w:lang w:val="en-US"/>
-        </w:rPr>
-        <w:t>:</w:t>
       </w:r>
     </w:p>
     <w:p>

</xml_diff>